<commit_message>
Update REP AERO Plan d'implémentation.docx
</commit_message>
<xml_diff>
--- a/Architecture/3 - Plan d'implémentation/REP AERO Plan d'implémentation.docx
+++ b/Architecture/3 - Plan d'implémentation/REP AERO Plan d'implémentation.docx
@@ -16,7 +16,7 @@
           <w:szCs w:val="72"/>
         </w:rPr>
       </w:pPr>
-      <w:bookmarkStart w:id="0" w:name="_Toc115012433"/>
+      <w:bookmarkStart w:id="0" w:name="_Toc118562383"/>
       <w:r>
         <w:rPr>
           <w:rStyle w:val="Rfrenceintense"/>
@@ -324,7 +324,7 @@
         </w:rPr>
       </w:pPr>
       <w:bookmarkStart w:id="1" w:name="_Toc114426419"/>
-      <w:bookmarkStart w:id="2" w:name="_Toc115012434"/>
+      <w:bookmarkStart w:id="2" w:name="_Toc118562384"/>
       <w:r>
         <w:rPr>
           <w:rStyle w:val="Titre1Car"/>
@@ -383,7 +383,7 @@
           <w:r>
             <w:fldChar w:fldCharType="separate"/>
           </w:r>
-          <w:hyperlink w:anchor="_Toc115012433" w:history="1">
+          <w:hyperlink w:anchor="_Toc118562383" w:history="1">
             <w:r>
               <w:rPr>
                 <w:rStyle w:val="Lienhypertexte"/>
@@ -414,7 +414,7 @@
                 <w:noProof/>
                 <w:webHidden/>
               </w:rPr>
-              <w:instrText xml:space="preserve"> PAGEREF _Toc115012433 \h </w:instrText>
+              <w:instrText xml:space="preserve"> PAGEREF _Toc118562383 \h </w:instrText>
             </w:r>
             <w:r>
               <w:rPr>
@@ -457,7 +457,7 @@
               <w:lang w:eastAsia="fr-FR"/>
             </w:rPr>
           </w:pPr>
-          <w:hyperlink w:anchor="_Toc115012434" w:history="1">
+          <w:hyperlink w:anchor="_Toc118562384" w:history="1">
             <w:r>
               <w:rPr>
                 <w:rStyle w:val="Lienhypertexte"/>
@@ -484,7 +484,7 @@
                 <w:noProof/>
                 <w:webHidden/>
               </w:rPr>
-              <w:instrText xml:space="preserve"> PAGEREF _Toc115012434 \h </w:instrText>
+              <w:instrText xml:space="preserve"> PAGEREF _Toc118562384 \h </w:instrText>
             </w:r>
             <w:r>
               <w:rPr>
@@ -528,7 +528,7 @@
               <w:lang w:eastAsia="fr-FR"/>
             </w:rPr>
           </w:pPr>
-          <w:hyperlink w:anchor="_Toc115012435" w:history="1">
+          <w:hyperlink w:anchor="_Toc118562385" w:history="1">
             <w:r>
               <w:rPr>
                 <w:rStyle w:val="Lienhypertexte"/>
@@ -549,7 +549,7 @@
                 <w:rStyle w:val="Lienhypertexte"/>
                 <w:noProof/>
               </w:rPr>
-              <w:t>Les étapes d’implémentation</w:t>
+              <w:t>Objectif de ce document</w:t>
             </w:r>
             <w:r>
               <w:rPr>
@@ -570,7 +570,7 @@
                 <w:noProof/>
                 <w:webHidden/>
               </w:rPr>
-              <w:instrText xml:space="preserve"> PAGEREF _Toc115012435 \h </w:instrText>
+              <w:instrText xml:space="preserve"> PAGEREF _Toc118562385 \h </w:instrText>
             </w:r>
             <w:r>
               <w:rPr>
@@ -614,7 +614,7 @@
               <w:lang w:eastAsia="fr-FR"/>
             </w:rPr>
           </w:pPr>
-          <w:hyperlink w:anchor="_Toc115012436" w:history="1">
+          <w:hyperlink w:anchor="_Toc118562386" w:history="1">
             <w:r>
               <w:rPr>
                 <w:rStyle w:val="Lienhypertexte"/>
@@ -635,7 +635,7 @@
                 <w:rStyle w:val="Lienhypertexte"/>
                 <w:noProof/>
               </w:rPr>
-              <w:t>Les données à récupérer</w:t>
+              <w:t>Stratégie de mise en œuvre et de migration</w:t>
             </w:r>
             <w:r>
               <w:rPr>
@@ -656,7 +656,171 @@
                 <w:noProof/>
                 <w:webHidden/>
               </w:rPr>
-              <w:instrText xml:space="preserve"> PAGEREF _Toc115012436 \h </w:instrText>
+              <w:instrText xml:space="preserve"> PAGEREF _Toc118562386 \h </w:instrText>
+            </w:r>
+            <w:r>
+              <w:rPr>
+                <w:noProof/>
+                <w:webHidden/>
+              </w:rPr>
+            </w:r>
+            <w:r>
+              <w:rPr>
+                <w:noProof/>
+                <w:webHidden/>
+              </w:rPr>
+              <w:fldChar w:fldCharType="separate"/>
+            </w:r>
+            <w:r>
+              <w:rPr>
+                <w:noProof/>
+                <w:webHidden/>
+              </w:rPr>
+              <w:t>3</w:t>
+            </w:r>
+            <w:r>
+              <w:rPr>
+                <w:noProof/>
+                <w:webHidden/>
+              </w:rPr>
+              <w:fldChar w:fldCharType="end"/>
+            </w:r>
+          </w:hyperlink>
+        </w:p>
+        <w:p>
+          <w:pPr>
+            <w:pStyle w:val="TM2"/>
+            <w:tabs>
+              <w:tab w:val="left" w:pos="880"/>
+              <w:tab w:val="right" w:leader="dot" w:pos="9062"/>
+            </w:tabs>
+            <w:rPr>
+              <w:noProof/>
+            </w:rPr>
+          </w:pPr>
+          <w:hyperlink w:anchor="_Toc118562387" w:history="1">
+            <w:r>
+              <w:rPr>
+                <w:rStyle w:val="Lienhypertexte"/>
+                <w:noProof/>
+              </w:rPr>
+              <w:t>2.1</w:t>
+            </w:r>
+            <w:r>
+              <w:rPr>
+                <w:noProof/>
+              </w:rPr>
+              <w:tab/>
+            </w:r>
+            <w:r>
+              <w:rPr>
+                <w:rStyle w:val="Lienhypertexte"/>
+                <w:noProof/>
+              </w:rPr>
+              <w:t>Orientation stratégique de la migration</w:t>
+            </w:r>
+            <w:r>
+              <w:rPr>
+                <w:noProof/>
+                <w:webHidden/>
+              </w:rPr>
+              <w:tab/>
+            </w:r>
+            <w:r>
+              <w:rPr>
+                <w:noProof/>
+                <w:webHidden/>
+              </w:rPr>
+              <w:fldChar w:fldCharType="begin"/>
+            </w:r>
+            <w:r>
+              <w:rPr>
+                <w:noProof/>
+                <w:webHidden/>
+              </w:rPr>
+              <w:instrText xml:space="preserve"> PAGEREF _Toc118562387 \h </w:instrText>
+            </w:r>
+            <w:r>
+              <w:rPr>
+                <w:noProof/>
+                <w:webHidden/>
+              </w:rPr>
+            </w:r>
+            <w:r>
+              <w:rPr>
+                <w:noProof/>
+                <w:webHidden/>
+              </w:rPr>
+              <w:fldChar w:fldCharType="separate"/>
+            </w:r>
+            <w:r>
+              <w:rPr>
+                <w:noProof/>
+                <w:webHidden/>
+              </w:rPr>
+              <w:t>3</w:t>
+            </w:r>
+            <w:r>
+              <w:rPr>
+                <w:noProof/>
+                <w:webHidden/>
+              </w:rPr>
+              <w:fldChar w:fldCharType="end"/>
+            </w:r>
+          </w:hyperlink>
+        </w:p>
+        <w:p>
+          <w:pPr>
+            <w:pStyle w:val="TM2"/>
+            <w:tabs>
+              <w:tab w:val="left" w:pos="880"/>
+              <w:tab w:val="right" w:leader="dot" w:pos="9062"/>
+            </w:tabs>
+            <w:rPr>
+              <w:noProof/>
+            </w:rPr>
+          </w:pPr>
+          <w:hyperlink w:anchor="_Toc118562388" w:history="1">
+            <w:r>
+              <w:rPr>
+                <w:rStyle w:val="Lienhypertexte"/>
+                <w:noProof/>
+              </w:rPr>
+              <w:t>2.2</w:t>
+            </w:r>
+            <w:r>
+              <w:rPr>
+                <w:noProof/>
+              </w:rPr>
+              <w:tab/>
+            </w:r>
+            <w:r>
+              <w:rPr>
+                <w:rStyle w:val="Lienhypertexte"/>
+                <w:noProof/>
+              </w:rPr>
+              <w:t>Approche de séquençage de la mise en œuvre</w:t>
+            </w:r>
+            <w:r>
+              <w:rPr>
+                <w:noProof/>
+                <w:webHidden/>
+              </w:rPr>
+              <w:tab/>
+            </w:r>
+            <w:r>
+              <w:rPr>
+                <w:noProof/>
+                <w:webHidden/>
+              </w:rPr>
+              <w:fldChar w:fldCharType="begin"/>
+            </w:r>
+            <w:r>
+              <w:rPr>
+                <w:noProof/>
+                <w:webHidden/>
+              </w:rPr>
+              <w:instrText xml:space="preserve"> PAGEREF _Toc118562388 \h </w:instrText>
             </w:r>
             <w:r>
               <w:rPr>
@@ -700,7 +864,7 @@
               <w:lang w:eastAsia="fr-FR"/>
             </w:rPr>
           </w:pPr>
-          <w:hyperlink w:anchor="_Toc115012437" w:history="1">
+          <w:hyperlink w:anchor="_Toc118562389" w:history="1">
             <w:r>
               <w:rPr>
                 <w:rStyle w:val="Lienhypertexte"/>
@@ -721,7 +885,7 @@
                 <w:rStyle w:val="Lienhypertexte"/>
                 <w:noProof/>
               </w:rPr>
-              <w:t>Modalité de récupération des données</w:t>
+              <w:t>Interaction avec d'autres cadres de gestion</w:t>
             </w:r>
             <w:r>
               <w:rPr>
@@ -742,7 +906,335 @@
                 <w:noProof/>
                 <w:webHidden/>
               </w:rPr>
-              <w:instrText xml:space="preserve"> PAGEREF _Toc115012437 \h </w:instrText>
+              <w:instrText xml:space="preserve"> PAGEREF _Toc118562389 \h </w:instrText>
+            </w:r>
+            <w:r>
+              <w:rPr>
+                <w:noProof/>
+                <w:webHidden/>
+              </w:rPr>
+            </w:r>
+            <w:r>
+              <w:rPr>
+                <w:noProof/>
+                <w:webHidden/>
+              </w:rPr>
+              <w:fldChar w:fldCharType="separate"/>
+            </w:r>
+            <w:r>
+              <w:rPr>
+                <w:noProof/>
+                <w:webHidden/>
+              </w:rPr>
+              <w:t>3</w:t>
+            </w:r>
+            <w:r>
+              <w:rPr>
+                <w:noProof/>
+                <w:webHidden/>
+              </w:rPr>
+              <w:fldChar w:fldCharType="end"/>
+            </w:r>
+          </w:hyperlink>
+        </w:p>
+        <w:p>
+          <w:pPr>
+            <w:pStyle w:val="TM2"/>
+            <w:tabs>
+              <w:tab w:val="left" w:pos="880"/>
+              <w:tab w:val="right" w:leader="dot" w:pos="9062"/>
+            </w:tabs>
+            <w:rPr>
+              <w:noProof/>
+            </w:rPr>
+          </w:pPr>
+          <w:hyperlink w:anchor="_Toc118562390" w:history="1">
+            <w:r>
+              <w:rPr>
+                <w:rStyle w:val="Lienhypertexte"/>
+                <w:noProof/>
+              </w:rPr>
+              <w:t>3.1</w:t>
+            </w:r>
+            <w:r>
+              <w:rPr>
+                <w:noProof/>
+              </w:rPr>
+              <w:tab/>
+            </w:r>
+            <w:r>
+              <w:rPr>
+                <w:rStyle w:val="Lienhypertexte"/>
+                <w:noProof/>
+              </w:rPr>
+              <w:t>Alignement de l'architecture et de la planification commerciale</w:t>
+            </w:r>
+            <w:r>
+              <w:rPr>
+                <w:noProof/>
+                <w:webHidden/>
+              </w:rPr>
+              <w:tab/>
+            </w:r>
+            <w:r>
+              <w:rPr>
+                <w:noProof/>
+                <w:webHidden/>
+              </w:rPr>
+              <w:fldChar w:fldCharType="begin"/>
+            </w:r>
+            <w:r>
+              <w:rPr>
+                <w:noProof/>
+                <w:webHidden/>
+              </w:rPr>
+              <w:instrText xml:space="preserve"> PAGEREF _Toc118562390 \h </w:instrText>
+            </w:r>
+            <w:r>
+              <w:rPr>
+                <w:noProof/>
+                <w:webHidden/>
+              </w:rPr>
+            </w:r>
+            <w:r>
+              <w:rPr>
+                <w:noProof/>
+                <w:webHidden/>
+              </w:rPr>
+              <w:fldChar w:fldCharType="separate"/>
+            </w:r>
+            <w:r>
+              <w:rPr>
+                <w:noProof/>
+                <w:webHidden/>
+              </w:rPr>
+              <w:t>3</w:t>
+            </w:r>
+            <w:r>
+              <w:rPr>
+                <w:noProof/>
+                <w:webHidden/>
+              </w:rPr>
+              <w:fldChar w:fldCharType="end"/>
+            </w:r>
+          </w:hyperlink>
+        </w:p>
+        <w:p>
+          <w:pPr>
+            <w:pStyle w:val="TM2"/>
+            <w:tabs>
+              <w:tab w:val="left" w:pos="880"/>
+              <w:tab w:val="right" w:leader="dot" w:pos="9062"/>
+            </w:tabs>
+            <w:rPr>
+              <w:noProof/>
+            </w:rPr>
+          </w:pPr>
+          <w:hyperlink w:anchor="_Toc118562391" w:history="1">
+            <w:r>
+              <w:rPr>
+                <w:rStyle w:val="Lienhypertexte"/>
+                <w:noProof/>
+              </w:rPr>
+              <w:t>3.2</w:t>
+            </w:r>
+            <w:r>
+              <w:rPr>
+                <w:noProof/>
+              </w:rPr>
+              <w:tab/>
+            </w:r>
+            <w:r>
+              <w:rPr>
+                <w:rStyle w:val="Lienhypertexte"/>
+                <w:noProof/>
+              </w:rPr>
+              <w:t>Intégration des efforts d'architecture</w:t>
+            </w:r>
+            <w:r>
+              <w:rPr>
+                <w:noProof/>
+                <w:webHidden/>
+              </w:rPr>
+              <w:tab/>
+            </w:r>
+            <w:r>
+              <w:rPr>
+                <w:noProof/>
+                <w:webHidden/>
+              </w:rPr>
+              <w:fldChar w:fldCharType="begin"/>
+            </w:r>
+            <w:r>
+              <w:rPr>
+                <w:noProof/>
+                <w:webHidden/>
+              </w:rPr>
+              <w:instrText xml:space="preserve"> PAGEREF _Toc118562391 \h </w:instrText>
+            </w:r>
+            <w:r>
+              <w:rPr>
+                <w:noProof/>
+                <w:webHidden/>
+              </w:rPr>
+            </w:r>
+            <w:r>
+              <w:rPr>
+                <w:noProof/>
+                <w:webHidden/>
+              </w:rPr>
+              <w:fldChar w:fldCharType="separate"/>
+            </w:r>
+            <w:r>
+              <w:rPr>
+                <w:noProof/>
+                <w:webHidden/>
+              </w:rPr>
+              <w:t>3</w:t>
+            </w:r>
+            <w:r>
+              <w:rPr>
+                <w:noProof/>
+                <w:webHidden/>
+              </w:rPr>
+              <w:fldChar w:fldCharType="end"/>
+            </w:r>
+          </w:hyperlink>
+        </w:p>
+        <w:p>
+          <w:pPr>
+            <w:pStyle w:val="TM2"/>
+            <w:tabs>
+              <w:tab w:val="left" w:pos="880"/>
+              <w:tab w:val="right" w:leader="dot" w:pos="9062"/>
+            </w:tabs>
+            <w:rPr>
+              <w:noProof/>
+            </w:rPr>
+          </w:pPr>
+          <w:hyperlink w:anchor="_Toc118562392" w:history="1">
+            <w:r>
+              <w:rPr>
+                <w:rStyle w:val="Lienhypertexte"/>
+                <w:noProof/>
+              </w:rPr>
+              <w:t>3.3</w:t>
+            </w:r>
+            <w:r>
+              <w:rPr>
+                <w:noProof/>
+              </w:rPr>
+              <w:tab/>
+            </w:r>
+            <w:r>
+              <w:rPr>
+                <w:rStyle w:val="Lienhypertexte"/>
+                <w:noProof/>
+              </w:rPr>
+              <w:t>Alignement de l'architecture et de la gestion de portefeuille/projet</w:t>
+            </w:r>
+            <w:r>
+              <w:rPr>
+                <w:noProof/>
+                <w:webHidden/>
+              </w:rPr>
+              <w:tab/>
+            </w:r>
+            <w:r>
+              <w:rPr>
+                <w:noProof/>
+                <w:webHidden/>
+              </w:rPr>
+              <w:fldChar w:fldCharType="begin"/>
+            </w:r>
+            <w:r>
+              <w:rPr>
+                <w:noProof/>
+                <w:webHidden/>
+              </w:rPr>
+              <w:instrText xml:space="preserve"> PAGEREF _Toc118562392 \h </w:instrText>
+            </w:r>
+            <w:r>
+              <w:rPr>
+                <w:noProof/>
+                <w:webHidden/>
+              </w:rPr>
+            </w:r>
+            <w:r>
+              <w:rPr>
+                <w:noProof/>
+                <w:webHidden/>
+              </w:rPr>
+              <w:fldChar w:fldCharType="separate"/>
+            </w:r>
+            <w:r>
+              <w:rPr>
+                <w:noProof/>
+                <w:webHidden/>
+              </w:rPr>
+              <w:t>3</w:t>
+            </w:r>
+            <w:r>
+              <w:rPr>
+                <w:noProof/>
+                <w:webHidden/>
+              </w:rPr>
+              <w:fldChar w:fldCharType="end"/>
+            </w:r>
+          </w:hyperlink>
+        </w:p>
+        <w:p>
+          <w:pPr>
+            <w:pStyle w:val="TM2"/>
+            <w:tabs>
+              <w:tab w:val="left" w:pos="880"/>
+              <w:tab w:val="right" w:leader="dot" w:pos="9062"/>
+            </w:tabs>
+            <w:rPr>
+              <w:noProof/>
+            </w:rPr>
+          </w:pPr>
+          <w:hyperlink w:anchor="_Toc118562393" w:history="1">
+            <w:r>
+              <w:rPr>
+                <w:rStyle w:val="Lienhypertexte"/>
+                <w:noProof/>
+              </w:rPr>
+              <w:t>3.4</w:t>
+            </w:r>
+            <w:r>
+              <w:rPr>
+                <w:noProof/>
+              </w:rPr>
+              <w:tab/>
+            </w:r>
+            <w:r>
+              <w:rPr>
+                <w:rStyle w:val="Lienhypertexte"/>
+                <w:noProof/>
+              </w:rPr>
+              <w:t>Alignement de l'architecture et de la gestion des opérations</w:t>
+            </w:r>
+            <w:r>
+              <w:rPr>
+                <w:noProof/>
+                <w:webHidden/>
+              </w:rPr>
+              <w:tab/>
+            </w:r>
+            <w:r>
+              <w:rPr>
+                <w:noProof/>
+                <w:webHidden/>
+              </w:rPr>
+              <w:fldChar w:fldCharType="begin"/>
+            </w:r>
+            <w:r>
+              <w:rPr>
+                <w:noProof/>
+                <w:webHidden/>
+              </w:rPr>
+              <w:instrText xml:space="preserve"> PAGEREF _Toc118562393 \h </w:instrText>
             </w:r>
             <w:r>
               <w:rPr>
@@ -786,7 +1278,7 @@
               <w:lang w:eastAsia="fr-FR"/>
             </w:rPr>
           </w:pPr>
-          <w:hyperlink w:anchor="_Toc115012438" w:history="1">
+          <w:hyperlink w:anchor="_Toc118562394" w:history="1">
             <w:r>
               <w:rPr>
                 <w:rStyle w:val="Lienhypertexte"/>
@@ -807,7 +1299,7 @@
                 <w:rStyle w:val="Lienhypertexte"/>
                 <w:noProof/>
               </w:rPr>
-              <w:t>Modalité de réactivation des services</w:t>
+              <w:t>Plan de mise en œuvre</w:t>
             </w:r>
             <w:r>
               <w:rPr>
@@ -828,7 +1320,7 @@
                 <w:noProof/>
                 <w:webHidden/>
               </w:rPr>
-              <w:instrText xml:space="preserve"> PAGEREF _Toc115012438 \h </w:instrText>
+              <w:instrText xml:space="preserve"> PAGEREF _Toc118562394 \h </w:instrText>
             </w:r>
             <w:r>
               <w:rPr>
@@ -849,6 +1341,416 @@
                 <w:webHidden/>
               </w:rPr>
               <w:t>3</w:t>
+            </w:r>
+            <w:r>
+              <w:rPr>
+                <w:noProof/>
+                <w:webHidden/>
+              </w:rPr>
+              <w:fldChar w:fldCharType="end"/>
+            </w:r>
+          </w:hyperlink>
+        </w:p>
+        <w:p>
+          <w:pPr>
+            <w:pStyle w:val="TM2"/>
+            <w:tabs>
+              <w:tab w:val="left" w:pos="880"/>
+              <w:tab w:val="right" w:leader="dot" w:pos="9062"/>
+            </w:tabs>
+            <w:rPr>
+              <w:noProof/>
+            </w:rPr>
+          </w:pPr>
+          <w:hyperlink w:anchor="_Toc118562395" w:history="1">
+            <w:r>
+              <w:rPr>
+                <w:rStyle w:val="Lienhypertexte"/>
+                <w:noProof/>
+              </w:rPr>
+              <w:t>4.1</w:t>
+            </w:r>
+            <w:r>
+              <w:rPr>
+                <w:noProof/>
+              </w:rPr>
+              <w:tab/>
+            </w:r>
+            <w:r>
+              <w:rPr>
+                <w:rStyle w:val="Lienhypertexte"/>
+                <w:noProof/>
+              </w:rPr>
+              <w:t>Répartition des phases et des flux de travail</w:t>
+            </w:r>
+            <w:r>
+              <w:rPr>
+                <w:noProof/>
+                <w:webHidden/>
+              </w:rPr>
+              <w:tab/>
+            </w:r>
+            <w:r>
+              <w:rPr>
+                <w:noProof/>
+                <w:webHidden/>
+              </w:rPr>
+              <w:fldChar w:fldCharType="begin"/>
+            </w:r>
+            <w:r>
+              <w:rPr>
+                <w:noProof/>
+                <w:webHidden/>
+              </w:rPr>
+              <w:instrText xml:space="preserve"> PAGEREF _Toc118562395 \h </w:instrText>
+            </w:r>
+            <w:r>
+              <w:rPr>
+                <w:noProof/>
+                <w:webHidden/>
+              </w:rPr>
+            </w:r>
+            <w:r>
+              <w:rPr>
+                <w:noProof/>
+                <w:webHidden/>
+              </w:rPr>
+              <w:fldChar w:fldCharType="separate"/>
+            </w:r>
+            <w:r>
+              <w:rPr>
+                <w:noProof/>
+                <w:webHidden/>
+              </w:rPr>
+              <w:t>3</w:t>
+            </w:r>
+            <w:r>
+              <w:rPr>
+                <w:noProof/>
+                <w:webHidden/>
+              </w:rPr>
+              <w:fldChar w:fldCharType="end"/>
+            </w:r>
+          </w:hyperlink>
+        </w:p>
+        <w:p>
+          <w:pPr>
+            <w:pStyle w:val="TM2"/>
+            <w:tabs>
+              <w:tab w:val="left" w:pos="880"/>
+              <w:tab w:val="right" w:leader="dot" w:pos="9062"/>
+            </w:tabs>
+            <w:rPr>
+              <w:noProof/>
+            </w:rPr>
+          </w:pPr>
+          <w:hyperlink w:anchor="_Toc118562396" w:history="1">
+            <w:r>
+              <w:rPr>
+                <w:rStyle w:val="Lienhypertexte"/>
+                <w:noProof/>
+              </w:rPr>
+              <w:t>4.2</w:t>
+            </w:r>
+            <w:r>
+              <w:rPr>
+                <w:noProof/>
+              </w:rPr>
+              <w:tab/>
+            </w:r>
+            <w:r>
+              <w:rPr>
+                <w:rStyle w:val="Lienhypertexte"/>
+                <w:noProof/>
+              </w:rPr>
+              <w:t>Attribution des lots de travaux</w:t>
+            </w:r>
+            <w:r>
+              <w:rPr>
+                <w:noProof/>
+                <w:webHidden/>
+              </w:rPr>
+              <w:tab/>
+            </w:r>
+            <w:r>
+              <w:rPr>
+                <w:noProof/>
+                <w:webHidden/>
+              </w:rPr>
+              <w:fldChar w:fldCharType="begin"/>
+            </w:r>
+            <w:r>
+              <w:rPr>
+                <w:noProof/>
+                <w:webHidden/>
+              </w:rPr>
+              <w:instrText xml:space="preserve"> PAGEREF _Toc118562396 \h </w:instrText>
+            </w:r>
+            <w:r>
+              <w:rPr>
+                <w:noProof/>
+                <w:webHidden/>
+              </w:rPr>
+            </w:r>
+            <w:r>
+              <w:rPr>
+                <w:noProof/>
+                <w:webHidden/>
+              </w:rPr>
+              <w:fldChar w:fldCharType="separate"/>
+            </w:r>
+            <w:r>
+              <w:rPr>
+                <w:noProof/>
+                <w:webHidden/>
+              </w:rPr>
+              <w:t>3</w:t>
+            </w:r>
+            <w:r>
+              <w:rPr>
+                <w:noProof/>
+                <w:webHidden/>
+              </w:rPr>
+              <w:fldChar w:fldCharType="end"/>
+            </w:r>
+          </w:hyperlink>
+        </w:p>
+        <w:p>
+          <w:pPr>
+            <w:pStyle w:val="TM2"/>
+            <w:tabs>
+              <w:tab w:val="left" w:pos="880"/>
+              <w:tab w:val="right" w:leader="dot" w:pos="9062"/>
+            </w:tabs>
+            <w:rPr>
+              <w:noProof/>
+            </w:rPr>
+          </w:pPr>
+          <w:hyperlink w:anchor="_Toc118562397" w:history="1">
+            <w:r>
+              <w:rPr>
+                <w:rStyle w:val="Lienhypertexte"/>
+                <w:noProof/>
+              </w:rPr>
+              <w:t>4.3</w:t>
+            </w:r>
+            <w:r>
+              <w:rPr>
+                <w:noProof/>
+              </w:rPr>
+              <w:tab/>
+            </w:r>
+            <w:r>
+              <w:rPr>
+                <w:rStyle w:val="Lienhypertexte"/>
+                <w:noProof/>
+              </w:rPr>
+              <w:t>Jalons et calendrier</w:t>
+            </w:r>
+            <w:r>
+              <w:rPr>
+                <w:noProof/>
+                <w:webHidden/>
+              </w:rPr>
+              <w:tab/>
+            </w:r>
+            <w:r>
+              <w:rPr>
+                <w:noProof/>
+                <w:webHidden/>
+              </w:rPr>
+              <w:fldChar w:fldCharType="begin"/>
+            </w:r>
+            <w:r>
+              <w:rPr>
+                <w:noProof/>
+                <w:webHidden/>
+              </w:rPr>
+              <w:instrText xml:space="preserve"> PAGEREF _Toc118562397 \h </w:instrText>
+            </w:r>
+            <w:r>
+              <w:rPr>
+                <w:noProof/>
+                <w:webHidden/>
+              </w:rPr>
+            </w:r>
+            <w:r>
+              <w:rPr>
+                <w:noProof/>
+                <w:webHidden/>
+              </w:rPr>
+              <w:fldChar w:fldCharType="separate"/>
+            </w:r>
+            <w:r>
+              <w:rPr>
+                <w:noProof/>
+                <w:webHidden/>
+              </w:rPr>
+              <w:t>3</w:t>
+            </w:r>
+            <w:r>
+              <w:rPr>
+                <w:noProof/>
+                <w:webHidden/>
+              </w:rPr>
+              <w:fldChar w:fldCharType="end"/>
+            </w:r>
+          </w:hyperlink>
+        </w:p>
+        <w:p>
+          <w:pPr>
+            <w:pStyle w:val="TM2"/>
+            <w:tabs>
+              <w:tab w:val="left" w:pos="880"/>
+              <w:tab w:val="right" w:leader="dot" w:pos="9062"/>
+            </w:tabs>
+            <w:rPr>
+              <w:noProof/>
+            </w:rPr>
+          </w:pPr>
+          <w:hyperlink w:anchor="_Toc118562398" w:history="1">
+            <w:r>
+              <w:rPr>
+                <w:rStyle w:val="Lienhypertexte"/>
+                <w:noProof/>
+              </w:rPr>
+              <w:t>4.4</w:t>
+            </w:r>
+            <w:r>
+              <w:rPr>
+                <w:noProof/>
+              </w:rPr>
+              <w:tab/>
+            </w:r>
+            <w:r>
+              <w:rPr>
+                <w:rStyle w:val="Lienhypertexte"/>
+                <w:noProof/>
+              </w:rPr>
+              <w:t>Structure de répartition du travail</w:t>
+            </w:r>
+            <w:r>
+              <w:rPr>
+                <w:noProof/>
+                <w:webHidden/>
+              </w:rPr>
+              <w:tab/>
+            </w:r>
+            <w:r>
+              <w:rPr>
+                <w:noProof/>
+                <w:webHidden/>
+              </w:rPr>
+              <w:fldChar w:fldCharType="begin"/>
+            </w:r>
+            <w:r>
+              <w:rPr>
+                <w:noProof/>
+                <w:webHidden/>
+              </w:rPr>
+              <w:instrText xml:space="preserve"> PAGEREF _Toc118562398 \h </w:instrText>
+            </w:r>
+            <w:r>
+              <w:rPr>
+                <w:noProof/>
+                <w:webHidden/>
+              </w:rPr>
+            </w:r>
+            <w:r>
+              <w:rPr>
+                <w:noProof/>
+                <w:webHidden/>
+              </w:rPr>
+              <w:fldChar w:fldCharType="separate"/>
+            </w:r>
+            <w:r>
+              <w:rPr>
+                <w:noProof/>
+                <w:webHidden/>
+              </w:rPr>
+              <w:t>4</w:t>
+            </w:r>
+            <w:r>
+              <w:rPr>
+                <w:noProof/>
+                <w:webHidden/>
+              </w:rPr>
+              <w:fldChar w:fldCharType="end"/>
+            </w:r>
+          </w:hyperlink>
+        </w:p>
+        <w:p>
+          <w:pPr>
+            <w:pStyle w:val="TM2"/>
+            <w:tabs>
+              <w:tab w:val="left" w:pos="880"/>
+              <w:tab w:val="right" w:leader="dot" w:pos="9062"/>
+            </w:tabs>
+            <w:rPr>
+              <w:noProof/>
+            </w:rPr>
+          </w:pPr>
+          <w:hyperlink w:anchor="_Toc118562399" w:history="1">
+            <w:r>
+              <w:rPr>
+                <w:rStyle w:val="Lienhypertexte"/>
+                <w:noProof/>
+              </w:rPr>
+              <w:t>4.5</w:t>
+            </w:r>
+            <w:r>
+              <w:rPr>
+                <w:noProof/>
+              </w:rPr>
+              <w:tab/>
+            </w:r>
+            <w:r>
+              <w:rPr>
+                <w:rStyle w:val="Lienhypertexte"/>
+                <w:noProof/>
+              </w:rPr>
+              <w:t>Besoins en ressources et coûts</w:t>
+            </w:r>
+            <w:r>
+              <w:rPr>
+                <w:noProof/>
+                <w:webHidden/>
+              </w:rPr>
+              <w:tab/>
+            </w:r>
+            <w:r>
+              <w:rPr>
+                <w:noProof/>
+                <w:webHidden/>
+              </w:rPr>
+              <w:fldChar w:fldCharType="begin"/>
+            </w:r>
+            <w:r>
+              <w:rPr>
+                <w:noProof/>
+                <w:webHidden/>
+              </w:rPr>
+              <w:instrText xml:space="preserve"> PAGEREF _Toc118562399 \h </w:instrText>
+            </w:r>
+            <w:r>
+              <w:rPr>
+                <w:noProof/>
+                <w:webHidden/>
+              </w:rPr>
+            </w:r>
+            <w:r>
+              <w:rPr>
+                <w:noProof/>
+                <w:webHidden/>
+              </w:rPr>
+              <w:fldChar w:fldCharType="separate"/>
+            </w:r>
+            <w:r>
+              <w:rPr>
+                <w:noProof/>
+                <w:webHidden/>
+              </w:rPr>
+              <w:t>4</w:t>
             </w:r>
             <w:r>
               <w:rPr>
@@ -886,17 +1788,61 @@
         </w:numPr>
         <w:ind w:left="284" w:hanging="284"/>
       </w:pPr>
-      <w:bookmarkStart w:id="3" w:name="_Toc115012435"/>
+      <w:bookmarkStart w:id="3" w:name="_Toc118557948"/>
+      <w:bookmarkStart w:id="4" w:name="_Toc118562385"/>
       <w:r>
         <w:lastRenderedPageBreak/>
-        <w:t xml:space="preserve">Les </w:t>
-      </w:r>
-      <w:r>
-        <w:t>étapes d’implémentation</w:t>
+        <w:t>Objectif de ce document</w:t>
       </w:r>
       <w:bookmarkEnd w:id="3"/>
+      <w:bookmarkEnd w:id="4"/>
     </w:p>
     <w:p/>
+    <w:p>
+      <w:pPr>
+        <w:ind w:firstLine="284"/>
+      </w:pPr>
+      <w:r>
+        <w:t>TOGAF fournit un cadre standard de l'industrie pour l'architecture qui peut être utilisé dans une grande variété d'organisations. Cependant, avant que TOGAF puisse être utilisé efficacement dans un projet d'architecture, une personnalisation à deux niveaux est nécessaire.</w:t>
+      </w:r>
+    </w:p>
+    <w:p>
+      <w:pPr>
+        <w:ind w:firstLine="284"/>
+      </w:pPr>
+      <w:r>
+        <w:t>Le plan d’implémentation de la migration</w:t>
+      </w:r>
+      <w:r>
+        <w:t xml:space="preserve"> fournit un calendrier de mise en œuvre de la solution décrite par une architecture de transition. </w:t>
+      </w:r>
+      <w:r>
+        <w:t>Il</w:t>
+      </w:r>
+      <w:r>
+        <w:t xml:space="preserve"> comprend le calendrier, le coût, les ressources, les avantages et les étapes de la mise en œuvre</w:t>
+      </w:r>
+      <w:r>
+        <w:t>.</w:t>
+      </w:r>
+      <w:r>
+        <w:t xml:space="preserve"> </w:t>
+      </w:r>
+      <w:r>
+        <w:t xml:space="preserve">Le plan d’implémentation de la migration constitue un élément clé des architectures de transition et est développée </w:t>
+      </w:r>
+      <w:r>
+        <w:t>dans la phase E</w:t>
+      </w:r>
+      <w:r>
+        <w:t xml:space="preserve"> au sein de l'ADM.</w:t>
+      </w:r>
+    </w:p>
+    <w:p>
+      <w:pPr>
+        <w:ind w:firstLine="708"/>
+      </w:pPr>
+    </w:p>
     <w:p>
       <w:pPr>
         <w:pStyle w:val="Titre1"/>
@@ -906,15 +1852,45 @@
         </w:numPr>
         <w:ind w:left="284" w:hanging="284"/>
       </w:pPr>
-      <w:bookmarkStart w:id="4" w:name="_Toc115012436"/>
-      <w:r>
-        <w:t>Les données à récupérer</w:t>
-      </w:r>
-      <w:bookmarkEnd w:id="4"/>
+      <w:bookmarkStart w:id="5" w:name="_Toc118562386"/>
+      <w:r>
+        <w:t>Stratégie de mise en œuvre et de migration</w:t>
+      </w:r>
+      <w:bookmarkEnd w:id="5"/>
     </w:p>
     <w:p/>
+    <w:p>
+      <w:pPr>
+        <w:pStyle w:val="Titre2"/>
+        <w:numPr>
+          <w:ilvl w:val="1"/>
+          <w:numId w:val="1"/>
+        </w:numPr>
+      </w:pPr>
+      <w:bookmarkStart w:id="6" w:name="_Toc118562387"/>
+      <w:r>
+        <w:t xml:space="preserve">Orientation stratégique de </w:t>
+      </w:r>
+      <w:r>
+        <w:t>la migration</w:t>
+      </w:r>
+      <w:bookmarkEnd w:id="6"/>
+    </w:p>
     <w:p/>
-    <w:p/>
+    <w:p>
+      <w:pPr>
+        <w:pStyle w:val="Titre2"/>
+        <w:numPr>
+          <w:ilvl w:val="1"/>
+          <w:numId w:val="1"/>
+        </w:numPr>
+      </w:pPr>
+      <w:bookmarkStart w:id="7" w:name="_Toc118562388"/>
+      <w:r>
+        <w:t>Approche de séquençage de la mise en œuvre</w:t>
+      </w:r>
+      <w:bookmarkEnd w:id="7"/>
+    </w:p>
     <w:p/>
     <w:p>
       <w:pPr>
@@ -925,14 +1901,115 @@
         </w:numPr>
         <w:ind w:left="284" w:hanging="284"/>
       </w:pPr>
-      <w:bookmarkStart w:id="5" w:name="_Toc115012437"/>
-      <w:r>
-        <w:t>Modalité de récupération des données</w:t>
-      </w:r>
-      <w:bookmarkEnd w:id="5"/>
+      <w:bookmarkStart w:id="8" w:name="_Toc118562389"/>
+      <w:r>
+        <w:t>Interaction avec d'autres cadres de gestion</w:t>
+      </w:r>
+      <w:bookmarkEnd w:id="8"/>
+    </w:p>
+    <w:p>
+      <w:pPr>
+        <w:pStyle w:val="PrformatHTML"/>
+        <w:rPr>
+          <w:rFonts w:asciiTheme="majorHAnsi" w:eastAsiaTheme="majorEastAsia" w:hAnsiTheme="majorHAnsi" w:cstheme="majorBidi"/>
+          <w:color w:val="2F5496" w:themeColor="accent1" w:themeShade="BF"/>
+          <w:sz w:val="26"/>
+          <w:szCs w:val="26"/>
+          <w:lang w:eastAsia="en-US"/>
+        </w:rPr>
+      </w:pPr>
+    </w:p>
+    <w:p>
+      <w:pPr>
+        <w:pStyle w:val="Titre2"/>
+        <w:numPr>
+          <w:ilvl w:val="1"/>
+          <w:numId w:val="1"/>
+        </w:numPr>
+      </w:pPr>
+      <w:bookmarkStart w:id="9" w:name="_Toc118562390"/>
+      <w:r>
+        <w:t>Alignement de l'architecture et de la planification commerciale</w:t>
+      </w:r>
+      <w:bookmarkEnd w:id="9"/>
+    </w:p>
+    <w:p>
+      <w:pPr>
+        <w:pStyle w:val="PrformatHTML"/>
+        <w:rPr>
+          <w:rStyle w:val="y2iqfc"/>
+        </w:rPr>
+      </w:pPr>
+    </w:p>
+    <w:p>
+      <w:pPr>
+        <w:pStyle w:val="Titre2"/>
+        <w:numPr>
+          <w:ilvl w:val="1"/>
+          <w:numId w:val="1"/>
+        </w:numPr>
+      </w:pPr>
+      <w:bookmarkStart w:id="10" w:name="_Toc118562391"/>
+      <w:r>
+        <w:t>Intégration des efforts d'architecture</w:t>
+      </w:r>
+      <w:bookmarkEnd w:id="10"/>
     </w:p>
     <w:p/>
+    <w:p>
+      <w:pPr>
+        <w:pStyle w:val="Titre2"/>
+        <w:numPr>
+          <w:ilvl w:val="1"/>
+          <w:numId w:val="1"/>
+        </w:numPr>
+      </w:pPr>
+      <w:bookmarkStart w:id="11" w:name="_Toc118562392"/>
+      <w:r>
+        <w:t>Alignement de l'architecture et de la gestion de portefeuille/projet</w:t>
+      </w:r>
+      <w:bookmarkEnd w:id="11"/>
+    </w:p>
     <w:p/>
+    <w:p>
+      <w:pPr>
+        <w:pStyle w:val="Titre2"/>
+        <w:numPr>
+          <w:ilvl w:val="1"/>
+          <w:numId w:val="1"/>
+        </w:numPr>
+        <w:rPr>
+          <w:rStyle w:val="y2iqfc"/>
+        </w:rPr>
+      </w:pPr>
+      <w:bookmarkStart w:id="12" w:name="_Toc118562393"/>
+      <w:r>
+        <w:t>Alignement de l'architecture et de la gestion</w:t>
+      </w:r>
+      <w:r>
+        <w:rPr>
+          <w:rStyle w:val="y2iqfc"/>
+        </w:rPr>
+        <w:t xml:space="preserve"> des opérations</w:t>
+      </w:r>
+      <w:bookmarkEnd w:id="12"/>
+    </w:p>
+    <w:p>
+      <w:pPr>
+        <w:pStyle w:val="PrformatHTML"/>
+        <w:rPr>
+          <w:rStyle w:val="y2iqfc"/>
+        </w:rPr>
+      </w:pPr>
+    </w:p>
+    <w:p>
+      <w:pPr>
+        <w:pStyle w:val="PrformatHTML"/>
+        <w:rPr>
+          <w:rStyle w:val="y2iqfc"/>
+        </w:rPr>
+      </w:pPr>
+    </w:p>
     <w:p>
       <w:pPr>
         <w:pStyle w:val="Titre1"/>
@@ -942,11 +2019,87 @@
         </w:numPr>
         <w:ind w:left="284" w:hanging="284"/>
       </w:pPr>
-      <w:bookmarkStart w:id="6" w:name="_Toc115012438"/>
-      <w:r>
-        <w:t>Modalité de réactivation des services</w:t>
-      </w:r>
-      <w:bookmarkEnd w:id="6"/>
+      <w:bookmarkStart w:id="13" w:name="_Toc118562394"/>
+      <w:r>
+        <w:t>Plan de mise en œuvre</w:t>
+      </w:r>
+      <w:bookmarkEnd w:id="13"/>
+    </w:p>
+    <w:p/>
+    <w:p>
+      <w:pPr>
+        <w:pStyle w:val="Titre2"/>
+        <w:numPr>
+          <w:ilvl w:val="1"/>
+          <w:numId w:val="1"/>
+        </w:numPr>
+      </w:pPr>
+      <w:bookmarkStart w:id="14" w:name="_Toc118562395"/>
+      <w:r>
+        <w:t>Répartition des phases et des flux de travail</w:t>
+      </w:r>
+      <w:bookmarkEnd w:id="14"/>
+    </w:p>
+    <w:p/>
+    <w:p>
+      <w:pPr>
+        <w:pStyle w:val="Titre2"/>
+        <w:numPr>
+          <w:ilvl w:val="1"/>
+          <w:numId w:val="1"/>
+        </w:numPr>
+      </w:pPr>
+      <w:bookmarkStart w:id="15" w:name="_Toc118562396"/>
+      <w:r>
+        <w:t>Attribution des lots de travaux</w:t>
+      </w:r>
+      <w:bookmarkEnd w:id="15"/>
+    </w:p>
+    <w:p/>
+    <w:p>
+      <w:pPr>
+        <w:pStyle w:val="Titre2"/>
+        <w:numPr>
+          <w:ilvl w:val="1"/>
+          <w:numId w:val="1"/>
+        </w:numPr>
+      </w:pPr>
+      <w:bookmarkStart w:id="16" w:name="_Toc118562397"/>
+      <w:r>
+        <w:t>Jalons et calendrier</w:t>
+      </w:r>
+      <w:bookmarkEnd w:id="16"/>
+    </w:p>
+    <w:p/>
+    <w:p>
+      <w:pPr>
+        <w:pStyle w:val="Titre2"/>
+        <w:numPr>
+          <w:ilvl w:val="1"/>
+          <w:numId w:val="1"/>
+        </w:numPr>
+      </w:pPr>
+      <w:bookmarkStart w:id="17" w:name="_Toc118562398"/>
+      <w:r>
+        <w:lastRenderedPageBreak/>
+        <w:t>Structure de répartition du travail</w:t>
+      </w:r>
+      <w:bookmarkEnd w:id="17"/>
+    </w:p>
+    <w:p/>
+    <w:p>
+      <w:pPr>
+        <w:pStyle w:val="Titre2"/>
+        <w:numPr>
+          <w:ilvl w:val="1"/>
+          <w:numId w:val="1"/>
+        </w:numPr>
+      </w:pPr>
+      <w:bookmarkStart w:id="18" w:name="_Toc118562399"/>
+      <w:r>
+        <w:t>Besoins en ressources et coûts</w:t>
+      </w:r>
+      <w:bookmarkEnd w:id="18"/>
     </w:p>
     <w:p/>
     <w:p/>
@@ -1607,6 +2760,28 @@
       <w:szCs w:val="32"/>
     </w:rPr>
   </w:style>
+  <w:style w:type="paragraph" w:styleId="Titre2">
+    <w:name w:val="heading 2"/>
+    <w:basedOn w:val="Normal"/>
+    <w:next w:val="Normal"/>
+    <w:link w:val="Titre2Car"/>
+    <w:uiPriority w:val="9"/>
+    <w:unhideWhenUsed/>
+    <w:qFormat/>
+    <w:rsid w:val="0078204B"/>
+    <w:pPr>
+      <w:keepNext/>
+      <w:keepLines/>
+      <w:spacing w:before="40" w:after="0"/>
+      <w:outlineLvl w:val="1"/>
+    </w:pPr>
+    <w:rPr>
+      <w:rFonts w:asciiTheme="majorHAnsi" w:eastAsiaTheme="majorEastAsia" w:hAnsiTheme="majorHAnsi" w:cstheme="majorBidi"/>
+      <w:color w:val="2F5496" w:themeColor="accent1" w:themeShade="BF"/>
+      <w:sz w:val="26"/>
+      <w:szCs w:val="26"/>
+    </w:rPr>
+  </w:style>
   <w:style w:type="character" w:default="1" w:styleId="Policepardfaut">
     <w:name w:val="Default Paragraph Font"/>
     <w:uiPriority w:val="1"/>
@@ -1782,6 +2957,96 @@
     <w:link w:val="Pieddepage"/>
     <w:uiPriority w:val="99"/>
     <w:rsid w:val="0012445D"/>
+  </w:style>
+  <w:style w:type="paragraph" w:styleId="PrformatHTML">
+    <w:name w:val="HTML Preformatted"/>
+    <w:basedOn w:val="Normal"/>
+    <w:link w:val="PrformatHTMLCar"/>
+    <w:uiPriority w:val="99"/>
+    <w:unhideWhenUsed/>
+    <w:rsid w:val="0046104F"/>
+    <w:pPr>
+      <w:tabs>
+        <w:tab w:val="left" w:pos="916"/>
+        <w:tab w:val="left" w:pos="1832"/>
+        <w:tab w:val="left" w:pos="2748"/>
+        <w:tab w:val="left" w:pos="3664"/>
+        <w:tab w:val="left" w:pos="4580"/>
+        <w:tab w:val="left" w:pos="5496"/>
+        <w:tab w:val="left" w:pos="6412"/>
+        <w:tab w:val="left" w:pos="7328"/>
+        <w:tab w:val="left" w:pos="8244"/>
+        <w:tab w:val="left" w:pos="9160"/>
+        <w:tab w:val="left" w:pos="10076"/>
+        <w:tab w:val="left" w:pos="10992"/>
+        <w:tab w:val="left" w:pos="11908"/>
+        <w:tab w:val="left" w:pos="12824"/>
+        <w:tab w:val="left" w:pos="13740"/>
+        <w:tab w:val="left" w:pos="14656"/>
+      </w:tabs>
+      <w:spacing w:after="0" w:line="240" w:lineRule="auto"/>
+    </w:pPr>
+    <w:rPr>
+      <w:rFonts w:ascii="Courier New" w:eastAsia="Times New Roman" w:hAnsi="Courier New" w:cs="Courier New"/>
+      <w:sz w:val="20"/>
+      <w:szCs w:val="20"/>
+      <w:lang w:eastAsia="fr-FR"/>
+    </w:rPr>
+  </w:style>
+  <w:style w:type="character" w:customStyle="1" w:styleId="PrformatHTMLCar">
+    <w:name w:val="Préformaté HTML Car"/>
+    <w:basedOn w:val="Policepardfaut"/>
+    <w:link w:val="PrformatHTML"/>
+    <w:uiPriority w:val="99"/>
+    <w:rsid w:val="0046104F"/>
+    <w:rPr>
+      <w:rFonts w:ascii="Courier New" w:eastAsia="Times New Roman" w:hAnsi="Courier New" w:cs="Courier New"/>
+      <w:sz w:val="20"/>
+      <w:szCs w:val="20"/>
+      <w:lang w:eastAsia="fr-FR"/>
+    </w:rPr>
+  </w:style>
+  <w:style w:type="character" w:customStyle="1" w:styleId="y2iqfc">
+    <w:name w:val="y2iqfc"/>
+    <w:basedOn w:val="Policepardfaut"/>
+    <w:rsid w:val="0046104F"/>
+  </w:style>
+  <w:style w:type="character" w:customStyle="1" w:styleId="Titre2Car">
+    <w:name w:val="Titre 2 Car"/>
+    <w:basedOn w:val="Policepardfaut"/>
+    <w:link w:val="Titre2"/>
+    <w:uiPriority w:val="9"/>
+    <w:rsid w:val="0078204B"/>
+    <w:rPr>
+      <w:rFonts w:asciiTheme="majorHAnsi" w:eastAsiaTheme="majorEastAsia" w:hAnsiTheme="majorHAnsi" w:cstheme="majorBidi"/>
+      <w:color w:val="2F5496" w:themeColor="accent1" w:themeShade="BF"/>
+      <w:sz w:val="26"/>
+      <w:szCs w:val="26"/>
+    </w:rPr>
+  </w:style>
+  <w:style w:type="paragraph" w:styleId="Paragraphedeliste">
+    <w:name w:val="List Paragraph"/>
+    <w:basedOn w:val="Normal"/>
+    <w:uiPriority w:val="34"/>
+    <w:qFormat/>
+    <w:rsid w:val="0078204B"/>
+    <w:pPr>
+      <w:ind w:left="720"/>
+      <w:contextualSpacing/>
+    </w:pPr>
+  </w:style>
+  <w:style w:type="paragraph" w:styleId="TM2">
+    <w:name w:val="toc 2"/>
+    <w:basedOn w:val="Normal"/>
+    <w:next w:val="Normal"/>
+    <w:autoRedefine/>
+    <w:uiPriority w:val="39"/>
+    <w:unhideWhenUsed/>
+    <w:rsid w:val="000B539C"/>
+    <w:pPr>
+      <w:spacing w:after="100"/>
+      <w:ind w:left="220"/>
+    </w:pPr>
   </w:style>
 </w:styles>
 </file>

</xml_diff>